<commit_message>
Se agregan referencias investigadas en informe
</commit_message>
<xml_diff>
--- a/Onboarding_Victor_Fabian_Maldonado_Hernandez_Informe.docx
+++ b/Onboarding_Victor_Fabian_Maldonado_Hernandez_Informe.docx
@@ -940,10 +940,7 @@
     </w:tbl>
     <w:p/>
     <w:p/>
-    <w:p>
-      <w:bookmarkStart w:id="0" w:name="_GoBack"/>
-      <w:bookmarkEnd w:id="0"/>
-    </w:p>
+    <w:p/>
     <w:p/>
     <w:p/>
     <w:p/>
@@ -969,18 +966,18 @@
         <w:autoSpaceDN w:val="0"/>
         <w:adjustRightInd w:val="0"/>
       </w:pPr>
-      <w:bookmarkStart w:id="1" w:name="_MON_1699732755"/>
-      <w:bookmarkStart w:id="2" w:name="_MON_1699781220"/>
-      <w:bookmarkStart w:id="3" w:name="_Toc110924497"/>
+      <w:bookmarkStart w:id="0" w:name="_MON_1699732755"/>
+      <w:bookmarkStart w:id="1" w:name="_MON_1699781220"/>
+      <w:bookmarkStart w:id="2" w:name="_Toc110924497"/>
+      <w:bookmarkEnd w:id="0"/>
       <w:bookmarkEnd w:id="1"/>
+      <w:r>
+        <w:t xml:space="preserve">Informe </w:t>
+      </w:r>
+      <w:r>
+        <w:t>de parte de Colaborador</w:t>
+      </w:r>
       <w:bookmarkEnd w:id="2"/>
-      <w:r>
-        <w:t xml:space="preserve">Informe </w:t>
-      </w:r>
-      <w:r>
-        <w:t>de parte de Colaborador</w:t>
-      </w:r>
-      <w:bookmarkEnd w:id="3"/>
     </w:p>
     <w:p/>
     <w:sdt>
@@ -1010,6 +1007,7 @@
             <w:pStyle w:val="TtuloTDC"/>
             <w:rPr>
               <w:noProof/>
+              <w:lang w:val="es-EC"/>
             </w:rPr>
           </w:pPr>
           <w:r>
@@ -1022,6 +1020,9 @@
             <w:fldChar w:fldCharType="begin"/>
           </w:r>
           <w:r>
+            <w:rPr>
+              <w:lang w:val="es-EC"/>
+            </w:rPr>
             <w:instrText xml:space="preserve"> TOC \o "1-3" \h \z \u </w:instrText>
           </w:r>
           <w:r>
@@ -3745,7 +3746,7 @@
       <w:pPr>
         <w:pStyle w:val="Ttulo1"/>
       </w:pPr>
-      <w:bookmarkStart w:id="4" w:name="_Toc110924498"/>
+      <w:bookmarkStart w:id="3" w:name="_Toc110924498"/>
       <w:r>
         <w:t>Introducción O</w:t>
       </w:r>
@@ -3755,7 +3756,7 @@
       <w:r>
         <w:t>boarding</w:t>
       </w:r>
-      <w:bookmarkEnd w:id="4"/>
+      <w:bookmarkEnd w:id="3"/>
     </w:p>
     <w:p/>
     <w:p>
@@ -3911,25 +3912,25 @@
       <w:pPr>
         <w:pStyle w:val="Ttulo1"/>
       </w:pPr>
-      <w:bookmarkStart w:id="5" w:name="_Toc110924499"/>
+      <w:bookmarkStart w:id="4" w:name="_Toc110924499"/>
       <w:r>
         <w:t>Onboarding 02-08-2022</w:t>
       </w:r>
-      <w:bookmarkEnd w:id="5"/>
+      <w:bookmarkEnd w:id="4"/>
       <w:r>
         <w:t xml:space="preserve"> </w:t>
       </w:r>
     </w:p>
     <w:p/>
     <w:p>
-      <w:bookmarkStart w:id="6" w:name="_Toc110924500"/>
+      <w:bookmarkStart w:id="5" w:name="_Toc110924500"/>
       <w:r>
         <w:rPr>
           <w:rStyle w:val="Ttulo2Car"/>
         </w:rPr>
         <w:t>Preparar ambiente para desarrollo de caso práctico</w:t>
       </w:r>
-      <w:bookmarkEnd w:id="6"/>
+      <w:bookmarkEnd w:id="5"/>
     </w:p>
     <w:p/>
     <w:p>
@@ -4086,25 +4087,25 @@
       <w:pPr>
         <w:pStyle w:val="Ttulo1"/>
       </w:pPr>
-      <w:bookmarkStart w:id="7" w:name="_Toc110924501"/>
+      <w:bookmarkStart w:id="6" w:name="_Toc110924501"/>
       <w:r>
         <w:t>Onboarding 03-08-2022</w:t>
       </w:r>
+      <w:bookmarkEnd w:id="6"/>
+      <w:r>
+        <w:t xml:space="preserve"> </w:t>
+      </w:r>
+    </w:p>
+    <w:p/>
+    <w:p>
+      <w:pPr>
+        <w:pStyle w:val="Ttulo2"/>
+      </w:pPr>
+      <w:bookmarkStart w:id="7" w:name="_Toc110924502"/>
+      <w:r>
+        <w:t>Revisión Arquetipo Entregado</w:t>
+      </w:r>
       <w:bookmarkEnd w:id="7"/>
-      <w:r>
-        <w:t xml:space="preserve"> </w:t>
-      </w:r>
-    </w:p>
-    <w:p/>
-    <w:p>
-      <w:pPr>
-        <w:pStyle w:val="Ttulo2"/>
-      </w:pPr>
-      <w:bookmarkStart w:id="8" w:name="_Toc110924502"/>
-      <w:r>
-        <w:t>Revisión Arquetipo Entregado</w:t>
-      </w:r>
-      <w:bookmarkEnd w:id="8"/>
     </w:p>
     <w:p>
       <w:pPr>
@@ -4145,18 +4146,38 @@
       <w:pPr>
         <w:pStyle w:val="Ttulo2"/>
       </w:pPr>
-      <w:bookmarkStart w:id="9" w:name="_Toc105260486"/>
-      <w:bookmarkStart w:id="10" w:name="_Toc110924503"/>
+      <w:bookmarkStart w:id="8" w:name="_Toc105260486"/>
+      <w:bookmarkStart w:id="9" w:name="_Toc110924503"/>
       <w:r>
         <w:t>Historias de usuario</w:t>
       </w:r>
+      <w:bookmarkEnd w:id="8"/>
       <w:bookmarkEnd w:id="9"/>
+    </w:p>
+    <w:p/>
+    <w:p>
+      <w:r>
+        <w:t>Posterior a esto se procede con la revisión de historias de usuario con el objetivo de identificar el dominio del negocio, consideraciones previas al desarrollo y alcance.</w:t>
+      </w:r>
+    </w:p>
+    <w:p/>
+    <w:p>
+      <w:pPr>
+        <w:pStyle w:val="Ttulo2"/>
+      </w:pPr>
+      <w:bookmarkStart w:id="10" w:name="_Toc110924504"/>
+      <w:r>
+        <w:t>Identificación de dominio</w:t>
+      </w:r>
       <w:bookmarkEnd w:id="10"/>
     </w:p>
     <w:p/>
     <w:p>
       <w:r>
-        <w:t>Posterior a esto se procede con la revisión de historias de usuario con el objetivo de identificar el dominio del negocio, consideraciones previas al desarrollo y alcance.</w:t>
+        <w:t>Dentro de este apartado se procede a identificar el</w:t>
+      </w:r>
+      <w:r>
+        <w:t xml:space="preserve"> problema a solventar, actores involucrados en el dominio de negocio y reglas de validación que se deben considerar durante el desarrollo</w:t>
       </w:r>
     </w:p>
     <w:p/>
@@ -4164,32 +4185,74 @@
       <w:pPr>
         <w:pStyle w:val="Ttulo2"/>
       </w:pPr>
-      <w:bookmarkStart w:id="11" w:name="_Toc110924504"/>
-      <w:r>
-        <w:t>Identificación de dominio</w:t>
+      <w:bookmarkStart w:id="11" w:name="_Toc110924505"/>
+      <w:r>
+        <w:t>Revi</w:t>
+      </w:r>
+      <w:r>
+        <w:t>sión HU-Carga Inicial de clientes</w:t>
       </w:r>
       <w:bookmarkEnd w:id="11"/>
     </w:p>
     <w:p/>
     <w:p>
-      <w:r>
-        <w:t>Dentro de este apartado se procede a identificar el</w:t>
-      </w:r>
-      <w:r>
-        <w:t xml:space="preserve"> problema a solventar, actores involucrados en el dominio de negocio y reglas de validación que se deben considerar durante el desarrollo</w:t>
-      </w:r>
+      <w:pPr>
+        <w:jc w:val="both"/>
+      </w:pPr>
+      <w:r>
+        <w:t>Se procede con la revisión de la historia de usuario correspondiente a la carga inicial de clientes, para lo cual se inicia con la creación del archivo Clientes.csv</w:t>
+      </w:r>
+    </w:p>
+    <w:p>
+      <w:pPr>
+        <w:jc w:val="both"/>
+      </w:pPr>
+    </w:p>
+    <w:p>
+      <w:pPr>
+        <w:jc w:val="both"/>
+      </w:pPr>
+      <w:r>
+        <w:t>A continuación,</w:t>
+      </w:r>
+      <w:r>
+        <w:t xml:space="preserve"> se procede a crear una prueba unitaria que simule la carga inicial de clientes, utilizando como marco de trabajo</w:t>
+      </w:r>
+      <w:r>
+        <w:t xml:space="preserve"> TDD y Nunit</w:t>
+      </w:r>
+      <w:r>
+        <w:t>,</w:t>
+      </w:r>
+      <w:r>
+        <w:t xml:space="preserve"> el objetivo de esta prueba es identificar los objetos</w:t>
+      </w:r>
+      <w:r>
+        <w:t xml:space="preserve"> y estructuras</w:t>
+      </w:r>
+      <w:r>
+        <w:t xml:space="preserve"> necesarios que se </w:t>
+      </w:r>
+      <w:r>
+        <w:t xml:space="preserve">requerirán para iniciar este desarrollo y simular el escenario sobre el cual trabajará esta </w:t>
+      </w:r>
+      <w:r>
+        <w:t>funcionalidad, dentro de esta etapa se considera la creación de estructuras en base de datos, creación de contextos y mapeo de objetos de base de datos a entidades.</w:t>
+      </w:r>
+    </w:p>
+    <w:p>
+      <w:pPr>
+        <w:jc w:val="both"/>
+      </w:pPr>
     </w:p>
     <w:p/>
     <w:p>
       <w:pPr>
         <w:pStyle w:val="Ttulo2"/>
       </w:pPr>
-      <w:bookmarkStart w:id="12" w:name="_Toc110924505"/>
-      <w:r>
-        <w:t>Revi</w:t>
-      </w:r>
-      <w:r>
-        <w:t>sión HU-Carga Inicial de clientes</w:t>
+      <w:bookmarkStart w:id="12" w:name="_Toc110924506"/>
+      <w:r>
+        <w:t>Revisión HU-Carga Inicial de Marcas</w:t>
       </w:r>
       <w:bookmarkEnd w:id="12"/>
     </w:p>
@@ -4199,7 +4262,7 @@
         <w:jc w:val="both"/>
       </w:pPr>
       <w:r>
-        <w:t>Se procede con la revisión de la historia de usuario correspondiente a la carga inicial de clientes, para lo cual se inicia con la creación del archivo Clientes.csv</w:t>
+        <w:t>Se procede con la revisión de la historia de usuario correspondiente a la carga inicial de marcas, para lo cual se inicia con la creación del archivo Marcas.csv</w:t>
       </w:r>
     </w:p>
     <w:p>
@@ -4212,81 +4275,19 @@
         <w:jc w:val="both"/>
       </w:pPr>
       <w:r>
-        <w:t>A continuación,</w:t>
-      </w:r>
-      <w:r>
-        <w:t xml:space="preserve"> se procede a crear una prueba unitaria que simule la carga inicial de clientes, utilizando como marco de trabajo</w:t>
-      </w:r>
-      <w:r>
-        <w:t xml:space="preserve"> TDD y Nunit</w:t>
-      </w:r>
-      <w:r>
-        <w:t>,</w:t>
-      </w:r>
-      <w:r>
-        <w:t xml:space="preserve"> el objetivo de esta prueba es identificar los objetos</w:t>
-      </w:r>
-      <w:r>
-        <w:t xml:space="preserve"> y estructuras</w:t>
-      </w:r>
-      <w:r>
-        <w:t xml:space="preserve"> necesarios que se </w:t>
-      </w:r>
-      <w:r>
-        <w:t xml:space="preserve">requerirán para iniciar este desarrollo y simular el escenario sobre el cual trabajará esta </w:t>
-      </w:r>
-      <w:r>
-        <w:t>funcionalidad, dentro de esta etapa se considera la creación de estructuras en base de datos, creación de contextos y mapeo de objetos de base de datos a entidades.</w:t>
-      </w:r>
-    </w:p>
-    <w:p>
-      <w:pPr>
-        <w:jc w:val="both"/>
-      </w:pPr>
+        <w:t>A continuación, se procede a crear una prueba unitaria que simule la carga inicial de marcas, utilizando como marco de trabajo TDD y Nunit, el objetivo de esta prueba es identificar los objetos y estructuras necesarios que se requerirán para iniciar este desarrollo y simular el escenario sobre el cual trabajará esta funcionalidad</w:t>
+      </w:r>
     </w:p>
     <w:p/>
     <w:p>
       <w:pPr>
         <w:pStyle w:val="Ttulo2"/>
       </w:pPr>
-      <w:bookmarkStart w:id="13" w:name="_Toc110924506"/>
-      <w:r>
-        <w:t>Revisión HU-Carga Inicial de Marcas</w:t>
+      <w:bookmarkStart w:id="13" w:name="_Toc110924507"/>
+      <w:r>
+        <w:t>Revisión HU-Carga Inicial de Ejecutivos</w:t>
       </w:r>
       <w:bookmarkEnd w:id="13"/>
-    </w:p>
-    <w:p/>
-    <w:p>
-      <w:pPr>
-        <w:jc w:val="both"/>
-      </w:pPr>
-      <w:r>
-        <w:t>Se procede con la revisión de la historia de usuario correspondiente a la carga inicial de marcas, para lo cual se inicia con la creación del archivo Marcas.csv</w:t>
-      </w:r>
-    </w:p>
-    <w:p>
-      <w:pPr>
-        <w:jc w:val="both"/>
-      </w:pPr>
-    </w:p>
-    <w:p>
-      <w:pPr>
-        <w:jc w:val="both"/>
-      </w:pPr>
-      <w:r>
-        <w:t>A continuación, se procede a crear una prueba unitaria que simule la carga inicial de marcas, utilizando como marco de trabajo TDD y Nunit, el objetivo de esta prueba es identificar los objetos y estructuras necesarios que se requerirán para iniciar este desarrollo y simular el escenario sobre el cual trabajará esta funcionalidad</w:t>
-      </w:r>
-    </w:p>
-    <w:p/>
-    <w:p>
-      <w:pPr>
-        <w:pStyle w:val="Ttulo2"/>
-      </w:pPr>
-      <w:bookmarkStart w:id="14" w:name="_Toc110924507"/>
-      <w:r>
-        <w:t>Revisión HU-Carga Inicial de Ejecutivos</w:t>
-      </w:r>
-      <w:bookmarkEnd w:id="14"/>
     </w:p>
     <w:p/>
     <w:p>
@@ -4353,57 +4354,57 @@
       <w:pPr>
         <w:pStyle w:val="Ttulo1"/>
       </w:pPr>
-      <w:bookmarkStart w:id="15" w:name="_Toc110924508"/>
+      <w:bookmarkStart w:id="14" w:name="_Toc110924508"/>
       <w:r>
         <w:t>Onboarding 04-08-2022</w:t>
       </w:r>
+      <w:bookmarkEnd w:id="14"/>
+      <w:r>
+        <w:t xml:space="preserve"> </w:t>
+      </w:r>
+    </w:p>
+    <w:p/>
+    <w:p>
+      <w:pPr>
+        <w:pStyle w:val="Ttulo2"/>
+      </w:pPr>
+      <w:bookmarkStart w:id="15" w:name="_Toc110924509"/>
+      <w:r>
+        <w:t>Desarrollo de componentes y utilitarios</w:t>
+      </w:r>
       <w:bookmarkEnd w:id="15"/>
+    </w:p>
+    <w:p/>
+    <w:p>
+      <w:r>
+        <w:t>Dentro de esta etapa se procede con el desarrollo de componentes y utilitarios para manejar la</w:t>
+      </w:r>
+      <w:r>
+        <w:t>s respuestas, mapear entidades,</w:t>
+      </w:r>
       <w:r>
         <w:t xml:space="preserve"> </w:t>
       </w:r>
+      <w:r>
+        <w:t>constantes, contextos y relaciones que manejará la aplicación</w:t>
+      </w:r>
+      <w:r>
+        <w:t>.</w:t>
+      </w:r>
     </w:p>
     <w:p/>
     <w:p>
       <w:pPr>
         <w:pStyle w:val="Ttulo2"/>
       </w:pPr>
-      <w:bookmarkStart w:id="16" w:name="_Toc110924509"/>
-      <w:r>
-        <w:t>Desarrollo de componentes y utilitarios</w:t>
+      <w:bookmarkStart w:id="16" w:name="_Toc110924510"/>
+      <w:r>
+        <w:t>HU-</w:t>
+      </w:r>
+      <w:r>
+        <w:t>Administración de clientes</w:t>
       </w:r>
       <w:bookmarkEnd w:id="16"/>
-    </w:p>
-    <w:p/>
-    <w:p>
-      <w:r>
-        <w:t>Dentro de esta etapa se procede con el desarrollo de componentes y utilitarios para manejar la</w:t>
-      </w:r>
-      <w:r>
-        <w:t>s respuestas, mapear entidades,</w:t>
-      </w:r>
-      <w:r>
-        <w:t xml:space="preserve"> </w:t>
-      </w:r>
-      <w:r>
-        <w:t>constantes, contextos y relaciones que manejará la aplicación</w:t>
-      </w:r>
-      <w:r>
-        <w:t>.</w:t>
-      </w:r>
-    </w:p>
-    <w:p/>
-    <w:p>
-      <w:pPr>
-        <w:pStyle w:val="Ttulo2"/>
-      </w:pPr>
-      <w:bookmarkStart w:id="17" w:name="_Toc110924510"/>
-      <w:r>
-        <w:t>HU-</w:t>
-      </w:r>
-      <w:r>
-        <w:t>Administración de clientes</w:t>
-      </w:r>
-      <w:bookmarkEnd w:id="17"/>
     </w:p>
     <w:p/>
     <w:p>
@@ -4547,14 +4548,14 @@
       <w:pPr>
         <w:pStyle w:val="Ttulo2"/>
       </w:pPr>
-      <w:bookmarkStart w:id="18" w:name="_Toc110924511"/>
+      <w:bookmarkStart w:id="17" w:name="_Toc110924511"/>
       <w:r>
         <w:t>HU-</w:t>
       </w:r>
       <w:r>
         <w:t>Administración de Marcas</w:t>
       </w:r>
-      <w:bookmarkEnd w:id="18"/>
+      <w:bookmarkEnd w:id="17"/>
     </w:p>
     <w:p/>
     <w:p>
@@ -4681,7 +4682,7 @@
       <w:pPr>
         <w:pStyle w:val="Ttulo2"/>
       </w:pPr>
-      <w:bookmarkStart w:id="19" w:name="_Toc110924512"/>
+      <w:bookmarkStart w:id="18" w:name="_Toc110924512"/>
       <w:r>
         <w:t>HU-</w:t>
       </w:r>
@@ -4692,7 +4693,7 @@
       <w:r>
         <w:t>Vehiculos</w:t>
       </w:r>
-      <w:bookmarkEnd w:id="19"/>
+      <w:bookmarkEnd w:id="18"/>
       <w:proofErr w:type="spellEnd"/>
     </w:p>
     <w:p/>
@@ -4876,14 +4877,14 @@
       <w:pPr>
         <w:pStyle w:val="Ttulo2"/>
       </w:pPr>
-      <w:bookmarkStart w:id="20" w:name="_Toc110924513"/>
+      <w:bookmarkStart w:id="19" w:name="_Toc110924513"/>
       <w:r>
         <w:t>HU-</w:t>
       </w:r>
       <w:r>
         <w:t>Administración de Patios</w:t>
       </w:r>
-      <w:bookmarkEnd w:id="20"/>
+      <w:bookmarkEnd w:id="19"/>
     </w:p>
     <w:p/>
     <w:p>
@@ -5044,32 +5045,32 @@
       <w:pPr>
         <w:pStyle w:val="Ttulo1"/>
       </w:pPr>
-      <w:bookmarkStart w:id="21" w:name="_Toc110924514"/>
+      <w:bookmarkStart w:id="20" w:name="_Toc110924514"/>
       <w:r>
         <w:t>Onboarding 05-08-2022</w:t>
       </w:r>
+      <w:bookmarkEnd w:id="20"/>
+      <w:r>
+        <w:t xml:space="preserve"> </w:t>
+      </w:r>
+    </w:p>
+    <w:p/>
+    <w:p/>
+    <w:p>
+      <w:pPr>
+        <w:pStyle w:val="Ttulo2"/>
+      </w:pPr>
+      <w:bookmarkStart w:id="21" w:name="_Toc110924515"/>
+      <w:r>
+        <w:t>HU-</w:t>
+      </w:r>
+      <w:r>
+        <w:t xml:space="preserve">Asignación de </w:t>
+      </w:r>
+      <w:r>
+        <w:t>clientes</w:t>
+      </w:r>
       <w:bookmarkEnd w:id="21"/>
-      <w:r>
-        <w:t xml:space="preserve"> </w:t>
-      </w:r>
-    </w:p>
-    <w:p/>
-    <w:p/>
-    <w:p>
-      <w:pPr>
-        <w:pStyle w:val="Ttulo2"/>
-      </w:pPr>
-      <w:bookmarkStart w:id="22" w:name="_Toc110924515"/>
-      <w:r>
-        <w:t>HU-</w:t>
-      </w:r>
-      <w:r>
-        <w:t xml:space="preserve">Asignación de </w:t>
-      </w:r>
-      <w:r>
-        <w:t>clientes</w:t>
-      </w:r>
-      <w:bookmarkEnd w:id="22"/>
     </w:p>
     <w:p/>
     <w:p>
@@ -5097,7 +5098,15 @@
       </w:r>
       <w:proofErr w:type="spellEnd"/>
       <w:r>
-        <w:t xml:space="preserve"> de EntityFramework Core</w:t>
+        <w:t xml:space="preserve"> de </w:t>
+      </w:r>
+      <w:proofErr w:type="spellStart"/>
+      <w:r>
+        <w:t>EntityFramework</w:t>
+      </w:r>
+      <w:proofErr w:type="spellEnd"/>
+      <w:r>
+        <w:t xml:space="preserve"> Core</w:t>
       </w:r>
       <w:r>
         <w:t>.</w:t>
@@ -5245,7 +5254,7 @@
       <w:pPr>
         <w:pStyle w:val="Ttulo2"/>
       </w:pPr>
-      <w:bookmarkStart w:id="23" w:name="_Toc110924516"/>
+      <w:bookmarkStart w:id="22" w:name="_Toc110924516"/>
       <w:r>
         <w:t>HU-</w:t>
       </w:r>
@@ -5255,7 +5264,7 @@
       <w:r>
         <w:t>Crédito</w:t>
       </w:r>
-      <w:bookmarkEnd w:id="23"/>
+      <w:bookmarkEnd w:id="22"/>
     </w:p>
     <w:p/>
     <w:p>
@@ -5416,11 +5425,11 @@
       <w:pPr>
         <w:pStyle w:val="Ttulo2"/>
       </w:pPr>
-      <w:bookmarkStart w:id="24" w:name="_Toc110924517"/>
+      <w:bookmarkStart w:id="23" w:name="_Toc110924517"/>
       <w:r>
         <w:t>Pruebas de Integración</w:t>
       </w:r>
-      <w:bookmarkEnd w:id="24"/>
+      <w:bookmarkEnd w:id="23"/>
     </w:p>
     <w:p/>
     <w:p>
@@ -5477,14 +5486,14 @@
       <w:pPr>
         <w:pStyle w:val="Ttulo1"/>
       </w:pPr>
-      <w:bookmarkStart w:id="25" w:name="_Toc110924518"/>
+      <w:bookmarkStart w:id="24" w:name="_Toc110924518"/>
       <w:r>
         <w:t>Onboarding 08</w:t>
       </w:r>
       <w:r>
         <w:t>-08-2022</w:t>
       </w:r>
-      <w:bookmarkEnd w:id="25"/>
+      <w:bookmarkEnd w:id="24"/>
       <w:r>
         <w:t xml:space="preserve"> </w:t>
       </w:r>
@@ -5509,11 +5518,11 @@
         <w:autoSpaceDN w:val="0"/>
         <w:adjustRightInd w:val="0"/>
       </w:pPr>
-      <w:bookmarkStart w:id="26" w:name="_Toc110924519"/>
+      <w:bookmarkStart w:id="25" w:name="_Toc110924519"/>
       <w:r>
         <w:t>Observaciones Generales</w:t>
       </w:r>
-      <w:bookmarkEnd w:id="26"/>
+      <w:bookmarkEnd w:id="25"/>
     </w:p>
     <w:p>
       <w:pPr>
@@ -5560,11 +5569,11 @@
         <w:autoSpaceDN w:val="0"/>
         <w:adjustRightInd w:val="0"/>
       </w:pPr>
-      <w:bookmarkStart w:id="27" w:name="_Toc110924520"/>
+      <w:bookmarkStart w:id="26" w:name="_Toc110924520"/>
       <w:r>
         <w:t>Compromiso</w:t>
       </w:r>
-      <w:bookmarkEnd w:id="27"/>
+      <w:bookmarkEnd w:id="26"/>
     </w:p>
     <w:p>
       <w:pPr>
@@ -5591,22 +5600,18 @@
     <w:p/>
     <w:p/>
     <w:p/>
-    <w:p/>
-    <w:p/>
-    <w:p/>
-    <w:p/>
     <w:p>
       <w:pPr>
         <w:pStyle w:val="Ttulo1"/>
       </w:pPr>
-      <w:bookmarkStart w:id="28" w:name="_Toc110924521"/>
+      <w:bookmarkStart w:id="27" w:name="_Toc110924521"/>
       <w:r>
         <w:t>Anexos</w:t>
       </w:r>
-      <w:bookmarkEnd w:id="28"/>
-    </w:p>
-    <w:bookmarkStart w:id="29" w:name="_Test_simulación_Carga"/>
-    <w:bookmarkEnd w:id="29"/>
+      <w:bookmarkEnd w:id="27"/>
+    </w:p>
+    <w:bookmarkStart w:id="28" w:name="_Test_simulación_Carga"/>
+    <w:bookmarkEnd w:id="28"/>
     <w:p>
       <w:pPr>
         <w:pStyle w:val="Ttulo1"/>
@@ -5632,7 +5637,7 @@
         </w:rPr>
         <w:fldChar w:fldCharType="separate"/>
       </w:r>
-      <w:bookmarkStart w:id="30" w:name="_Toc110924522"/>
+      <w:bookmarkStart w:id="29" w:name="_Toc110924522"/>
       <w:r>
         <w:rPr>
           <w:rStyle w:val="Hipervnculo"/>
@@ -5649,7 +5654,7 @@
         </w:rPr>
         <w:t>Carga general de documentos</w:t>
       </w:r>
-      <w:bookmarkEnd w:id="30"/>
+      <w:bookmarkEnd w:id="29"/>
       <w:r>
         <w:rPr>
           <w:sz w:val="24"/>
@@ -5664,7 +5669,6 @@
           <w:noProof/>
           <w:lang w:val="en-US"/>
         </w:rPr>
-        <w:lastRenderedPageBreak/>
         <w:drawing>
           <wp:inline distT="0" distB="0" distL="0" distR="0" wp14:anchorId="09ACF987" wp14:editId="08C36CCC">
             <wp:extent cx="5943600" cy="6508750"/>
@@ -5711,28 +5715,27 @@
       <w:pPr>
         <w:pStyle w:val="Ttulo1"/>
       </w:pPr>
-      <w:bookmarkStart w:id="31" w:name="_Toc110924523"/>
+      <w:bookmarkStart w:id="30" w:name="_Toc110924523"/>
       <w:r>
         <w:t>Endpoints</w:t>
       </w:r>
+      <w:bookmarkEnd w:id="30"/>
+      <w:r>
+        <w:t xml:space="preserve"> </w:t>
+      </w:r>
+    </w:p>
+    <w:p/>
+    <w:p>
+      <w:pPr>
+        <w:pStyle w:val="Ttulo2"/>
+      </w:pPr>
+      <w:bookmarkStart w:id="31" w:name="_Administración_de_Clientes"/>
+      <w:bookmarkStart w:id="32" w:name="_Toc110924524"/>
       <w:bookmarkEnd w:id="31"/>
       <w:r>
-        <w:t xml:space="preserve"> </w:t>
-      </w:r>
-    </w:p>
-    <w:p/>
-    <w:p>
-      <w:pPr>
-        <w:pStyle w:val="Ttulo2"/>
-      </w:pPr>
-      <w:bookmarkStart w:id="32" w:name="_Administración_de_Clientes"/>
-      <w:bookmarkStart w:id="33" w:name="_Toc110924524"/>
+        <w:t>Administración de Clientes</w:t>
+      </w:r>
       <w:bookmarkEnd w:id="32"/>
-      <w:r>
-        <w:lastRenderedPageBreak/>
-        <w:t>Administración de Clientes</w:t>
-      </w:r>
-      <w:bookmarkEnd w:id="33"/>
     </w:p>
     <w:p>
       <w:r>
@@ -5782,8 +5785,8 @@
         <w:pStyle w:val="Ttulo3"/>
       </w:pPr>
     </w:p>
-    <w:bookmarkStart w:id="34" w:name="_Pruebas_Unitarias_Clientes"/>
-    <w:bookmarkEnd w:id="34"/>
+    <w:bookmarkStart w:id="33" w:name="_Pruebas_Unitarias_Clientes"/>
+    <w:bookmarkEnd w:id="33"/>
     <w:p>
       <w:pPr>
         <w:pStyle w:val="Ttulo3"/>
@@ -5797,7 +5800,7 @@
       <w:r>
         <w:fldChar w:fldCharType="separate"/>
       </w:r>
-      <w:bookmarkStart w:id="35" w:name="_Toc110924525"/>
+      <w:bookmarkStart w:id="34" w:name="_Toc110924525"/>
       <w:r>
         <w:rPr>
           <w:rStyle w:val="Hipervnculo"/>
@@ -5812,7 +5815,7 @@
         </w:rPr>
         <w:t xml:space="preserve"> Clientes</w:t>
       </w:r>
-      <w:bookmarkEnd w:id="35"/>
+      <w:bookmarkEnd w:id="34"/>
       <w:r>
         <w:fldChar w:fldCharType="end"/>
       </w:r>
@@ -5862,8 +5865,8 @@
     </w:p>
     <w:p/>
     <w:p/>
-    <w:bookmarkStart w:id="36" w:name="_Pruebas_de_Integración"/>
-    <w:bookmarkEnd w:id="36"/>
+    <w:bookmarkStart w:id="35" w:name="_Pruebas_de_Integración"/>
+    <w:bookmarkEnd w:id="35"/>
     <w:p>
       <w:pPr>
         <w:pStyle w:val="Ttulo3"/>
@@ -5877,7 +5880,7 @@
       <w:r>
         <w:fldChar w:fldCharType="separate"/>
       </w:r>
-      <w:bookmarkStart w:id="37" w:name="_Toc110924526"/>
+      <w:bookmarkStart w:id="36" w:name="_Toc110924526"/>
       <w:r>
         <w:rPr>
           <w:rStyle w:val="Hipervnculo"/>
@@ -5890,9 +5893,18 @@
           <w:rStyle w:val="Hipervnculo"/>
           <w:u w:val="none"/>
         </w:rPr>
-        <w:t xml:space="preserve"> Clientes Service</w:t>
-      </w:r>
-      <w:bookmarkEnd w:id="37"/>
+        <w:t xml:space="preserve"> Clientes </w:t>
+      </w:r>
+      <w:proofErr w:type="spellStart"/>
+      <w:r>
+        <w:rPr>
+          <w:rStyle w:val="Hipervnculo"/>
+          <w:u w:val="none"/>
+        </w:rPr>
+        <w:t>Service</w:t>
+      </w:r>
+      <w:bookmarkEnd w:id="36"/>
+      <w:proofErr w:type="spellEnd"/>
       <w:r>
         <w:fldChar w:fldCharType="end"/>
       </w:r>
@@ -5904,7 +5916,6 @@
           <w:noProof/>
           <w:lang w:val="en-US"/>
         </w:rPr>
-        <w:lastRenderedPageBreak/>
         <w:drawing>
           <wp:inline distT="0" distB="0" distL="0" distR="0" wp14:anchorId="6B50A030" wp14:editId="27F0FE21">
             <wp:extent cx="4922520" cy="5153920"/>
@@ -5951,13 +5962,14 @@
     <w:p/>
     <w:p/>
     <w:p/>
-    <w:bookmarkStart w:id="38" w:name="_Administración_de_Marcas"/>
-    <w:bookmarkEnd w:id="38"/>
+    <w:bookmarkStart w:id="37" w:name="_Administración_de_Marcas"/>
+    <w:bookmarkEnd w:id="37"/>
     <w:p>
       <w:pPr>
         <w:pStyle w:val="Ttulo2"/>
       </w:pPr>
       <w:r>
+        <w:lastRenderedPageBreak/>
         <w:fldChar w:fldCharType="begin"/>
       </w:r>
       <w:r>
@@ -5966,7 +5978,7 @@
       <w:r>
         <w:fldChar w:fldCharType="separate"/>
       </w:r>
-      <w:bookmarkStart w:id="39" w:name="_Toc110924527"/>
+      <w:bookmarkStart w:id="38" w:name="_Toc110924527"/>
       <w:r>
         <w:rPr>
           <w:rStyle w:val="Hipervnculo"/>
@@ -5974,7 +5986,7 @@
         </w:rPr>
         <w:t>Administración de Marcas</w:t>
       </w:r>
-      <w:bookmarkEnd w:id="39"/>
+      <w:bookmarkEnd w:id="38"/>
       <w:r>
         <w:fldChar w:fldCharType="end"/>
       </w:r>
@@ -6030,7 +6042,6 @@
         </w:rPr>
       </w:pPr>
       <w:r>
-        <w:lastRenderedPageBreak/>
         <w:fldChar w:fldCharType="begin"/>
       </w:r>
       <w:r>
@@ -6044,9 +6055,9 @@
       <w:pPr>
         <w:pStyle w:val="Ttulo3"/>
       </w:pPr>
-      <w:bookmarkStart w:id="40" w:name="_Pruebas_Unitarias_Marcas"/>
-      <w:bookmarkStart w:id="41" w:name="_Toc110924528"/>
-      <w:bookmarkEnd w:id="40"/>
+      <w:bookmarkStart w:id="39" w:name="_Pruebas_Unitarias_Marcas"/>
+      <w:bookmarkStart w:id="40" w:name="_Toc110924528"/>
+      <w:bookmarkEnd w:id="39"/>
       <w:r>
         <w:rPr>
           <w:rStyle w:val="Hipervnculo"/>
@@ -6054,7 +6065,7 @@
         </w:rPr>
         <w:t>Pruebas Unitarias Marcas</w:t>
       </w:r>
-      <w:bookmarkEnd w:id="41"/>
+      <w:bookmarkEnd w:id="40"/>
       <w:r>
         <w:fldChar w:fldCharType="end"/>
       </w:r>
@@ -6104,8 +6115,8 @@
       </w:r>
     </w:p>
     <w:p/>
-    <w:bookmarkStart w:id="42" w:name="_Administración_de_Vehículos"/>
-    <w:bookmarkEnd w:id="42"/>
+    <w:bookmarkStart w:id="41" w:name="_Administración_de_Vehículos"/>
+    <w:bookmarkEnd w:id="41"/>
     <w:p>
       <w:pPr>
         <w:pStyle w:val="Ttulo2"/>
@@ -6119,7 +6130,7 @@
       <w:r>
         <w:fldChar w:fldCharType="separate"/>
       </w:r>
-      <w:bookmarkStart w:id="43" w:name="_Toc110924529"/>
+      <w:bookmarkStart w:id="42" w:name="_Toc110924529"/>
       <w:r>
         <w:rPr>
           <w:rStyle w:val="Hipervnculo"/>
@@ -6127,7 +6138,7 @@
         </w:rPr>
         <w:t>Administración de Vehículos</w:t>
       </w:r>
-      <w:bookmarkEnd w:id="43"/>
+      <w:bookmarkEnd w:id="42"/>
       <w:r>
         <w:fldChar w:fldCharType="end"/>
       </w:r>
@@ -6180,10 +6191,10 @@
     <w:p/>
     <w:p/>
     <w:p/>
-    <w:bookmarkStart w:id="44" w:name="_Administración_de_Patio"/>
-    <w:bookmarkStart w:id="45" w:name="_Administración_de_Patios"/>
+    <w:bookmarkStart w:id="43" w:name="_Administración_de_Patio"/>
+    <w:bookmarkStart w:id="44" w:name="_Administración_de_Patios"/>
+    <w:bookmarkEnd w:id="43"/>
     <w:bookmarkEnd w:id="44"/>
-    <w:bookmarkEnd w:id="45"/>
     <w:p>
       <w:pPr>
         <w:pStyle w:val="Ttulo2"/>
@@ -6197,7 +6208,7 @@
       <w:r>
         <w:fldChar w:fldCharType="separate"/>
       </w:r>
-      <w:bookmarkStart w:id="46" w:name="_Toc110924530"/>
+      <w:bookmarkStart w:id="45" w:name="_Toc110924530"/>
       <w:r>
         <w:rPr>
           <w:rStyle w:val="Hipervnculo"/>
@@ -6211,7 +6222,7 @@
       <w:r>
         <w:t>s</w:t>
       </w:r>
-      <w:bookmarkEnd w:id="46"/>
+      <w:bookmarkEnd w:id="45"/>
     </w:p>
     <w:p/>
     <w:p>
@@ -6220,7 +6231,6 @@
           <w:noProof/>
           <w:lang w:val="en-US"/>
         </w:rPr>
-        <w:lastRenderedPageBreak/>
         <w:drawing>
           <wp:inline distT="0" distB="0" distL="0" distR="0" wp14:anchorId="55ACC62C" wp14:editId="27BD54CE">
             <wp:extent cx="5943600" cy="1089025"/>
@@ -6259,8 +6269,8 @@
       </w:r>
     </w:p>
     <w:p/>
-    <w:bookmarkStart w:id="47" w:name="_Asignación_de_Cliente"/>
-    <w:bookmarkEnd w:id="47"/>
+    <w:bookmarkStart w:id="46" w:name="_Asignación_de_Cliente"/>
+    <w:bookmarkEnd w:id="46"/>
     <w:p>
       <w:pPr>
         <w:pStyle w:val="Ttulo2"/>
@@ -6274,7 +6284,7 @@
       <w:r>
         <w:fldChar w:fldCharType="separate"/>
       </w:r>
-      <w:bookmarkStart w:id="48" w:name="_Toc110924531"/>
+      <w:bookmarkStart w:id="47" w:name="_Toc110924531"/>
       <w:r>
         <w:rPr>
           <w:rStyle w:val="Hipervnculo"/>
@@ -6282,7 +6292,7 @@
         </w:rPr>
         <w:t>Asignación de Cliente</w:t>
       </w:r>
-      <w:bookmarkEnd w:id="48"/>
+      <w:bookmarkEnd w:id="47"/>
       <w:r>
         <w:fldChar w:fldCharType="end"/>
       </w:r>
@@ -6356,17 +6366,20 @@
     <w:p/>
     <w:p/>
     <w:p/>
+    <w:p/>
+    <w:p/>
+    <w:p/>
     <w:p>
       <w:pPr>
         <w:pStyle w:val="Ttulo2"/>
       </w:pPr>
-      <w:bookmarkStart w:id="49" w:name="_Solicitud_de_crédito"/>
-      <w:bookmarkStart w:id="50" w:name="_Toc110924532"/>
+      <w:bookmarkStart w:id="48" w:name="_Solicitud_de_crédito"/>
+      <w:bookmarkStart w:id="49" w:name="_Toc110924532"/>
+      <w:bookmarkEnd w:id="48"/>
+      <w:r>
+        <w:t>Solicitud de crédito</w:t>
+      </w:r>
       <w:bookmarkEnd w:id="49"/>
-      <w:r>
-        <w:t>Solicitud de crédito</w:t>
-      </w:r>
-      <w:bookmarkEnd w:id="50"/>
     </w:p>
     <w:p/>
     <w:p>
@@ -6375,7 +6388,6 @@
           <w:noProof/>
           <w:lang w:val="en-US"/>
         </w:rPr>
-        <w:lastRenderedPageBreak/>
         <w:drawing>
           <wp:inline distT="0" distB="0" distL="0" distR="0" wp14:anchorId="48CFC8A1" wp14:editId="40A68260">
             <wp:extent cx="5943600" cy="689610"/>
@@ -6414,8 +6426,8 @@
       </w:r>
     </w:p>
     <w:p/>
-    <w:bookmarkStart w:id="51" w:name="_Pruebas_Unitarias_solicitud"/>
-    <w:bookmarkEnd w:id="51"/>
+    <w:bookmarkStart w:id="50" w:name="_Pruebas_Unitarias_solicitud"/>
+    <w:bookmarkEnd w:id="50"/>
     <w:p>
       <w:pPr>
         <w:pStyle w:val="Ttulo3"/>
@@ -6429,7 +6441,7 @@
       <w:r>
         <w:fldChar w:fldCharType="separate"/>
       </w:r>
-      <w:bookmarkStart w:id="52" w:name="_Toc110924533"/>
+      <w:bookmarkStart w:id="51" w:name="_Toc110924533"/>
       <w:r>
         <w:rPr>
           <w:rStyle w:val="Hipervnculo"/>
@@ -6444,7 +6456,7 @@
         </w:rPr>
         <w:t xml:space="preserve"> solicitud de crédito</w:t>
       </w:r>
-      <w:bookmarkEnd w:id="52"/>
+      <w:bookmarkEnd w:id="51"/>
       <w:r>
         <w:fldChar w:fldCharType="end"/>
       </w:r>
@@ -6502,12 +6514,8 @@
     <w:p/>
     <w:p/>
     <w:p/>
-    <w:p/>
-    <w:p/>
-    <w:p/>
-    <w:p/>
-    <w:bookmarkStart w:id="53" w:name="_Pruebas_de_Integración_1"/>
-    <w:bookmarkEnd w:id="53"/>
+    <w:bookmarkStart w:id="52" w:name="_Pruebas_de_Integración_1"/>
+    <w:bookmarkEnd w:id="52"/>
     <w:p>
       <w:pPr>
         <w:pStyle w:val="Ttulo3"/>
@@ -6522,7 +6530,7 @@
       <w:r>
         <w:fldChar w:fldCharType="separate"/>
       </w:r>
-      <w:bookmarkStart w:id="54" w:name="_Toc110924534"/>
+      <w:bookmarkStart w:id="53" w:name="_Toc110924534"/>
       <w:r>
         <w:rPr>
           <w:rStyle w:val="Hipervnculo"/>
@@ -6537,7 +6545,7 @@
         </w:rPr>
         <w:t xml:space="preserve"> solicitud de crédito</w:t>
       </w:r>
-      <w:bookmarkEnd w:id="54"/>
+      <w:bookmarkEnd w:id="53"/>
       <w:r>
         <w:fldChar w:fldCharType="end"/>
       </w:r>
@@ -6711,12 +6719,14 @@
     <w:p/>
     <w:p/>
     <w:p/>
+    <w:p/>
     <w:p>
       <w:r>
         <w:rPr>
           <w:noProof/>
           <w:lang w:val="en-US"/>
         </w:rPr>
+        <w:lastRenderedPageBreak/>
         <w:drawing>
           <wp:anchor distT="0" distB="0" distL="114300" distR="114300" simplePos="0" relativeHeight="251659264" behindDoc="0" locked="0" layoutInCell="1" allowOverlap="1" wp14:anchorId="5EF89A8D" wp14:editId="182F0BC4">
             <wp:simplePos x="0" y="0"/>
@@ -6783,6 +6793,173 @@
     <w:p/>
     <w:p/>
     <w:p/>
+    <w:p/>
+    <w:p/>
+    <w:p/>
+    <w:p/>
+    <w:p/>
+    <w:p/>
+    <w:p/>
+    <w:p/>
+    <w:p/>
+    <w:p/>
+    <w:p/>
+    <w:p>
+      <w:pPr>
+        <w:pStyle w:val="Ttulo1"/>
+      </w:pPr>
+      <w:r>
+        <w:t>Referencias.</w:t>
+      </w:r>
+    </w:p>
+    <w:p/>
+    <w:p>
+      <w:r>
+        <w:t>A manera de guía se agregan ciertas referencias que se revisaron para el apartado de Test unitarios.</w:t>
+      </w:r>
+    </w:p>
+    <w:p/>
+    <w:p>
+      <w:hyperlink r:id="rId24" w:history="1">
+        <w:r>
+          <w:rPr>
+            <w:rStyle w:val="Hipervnculo"/>
+          </w:rPr>
+          <w:t>https://docs.microsoft.com/en-us/dotnet/core/testing/unit-testing-best-practices</w:t>
+        </w:r>
+      </w:hyperlink>
+    </w:p>
+    <w:p>
+      <w:r>
+        <w:t>https://martinfowler.com/articles/practical-test-pyramid.html</w:t>
+      </w:r>
+    </w:p>
+    <w:p>
+      <w:hyperlink r:id="rId25" w:history="1">
+        <w:r>
+          <w:rPr>
+            <w:rStyle w:val="Hipervnculo"/>
+          </w:rPr>
+          <w:t>https://enterprisecraftsmanship.com/posts/you-naming-tests-wrong/</w:t>
+        </w:r>
+      </w:hyperlink>
+    </w:p>
+    <w:p>
+      <w:r>
+        <w:t>https://canro91.github.io/2021/0</w:t>
+      </w:r>
+      <w:r>
+        <w:t>4/12/UnitTestNamingConventions/</w:t>
+      </w:r>
+    </w:p>
+    <w:p>
+      <w:r>
+        <w:t>https://canro91.github.io/2021/07/05/UnitTestingBestPractices/</w:t>
+      </w:r>
+    </w:p>
+    <w:p>
+      <w:r>
+        <w:t>https://canro91.github.io/2021/03/29/UnitTestingCommonMistakes/</w:t>
+      </w:r>
+    </w:p>
+    <w:p>
+      <w:hyperlink r:id="rId26" w:history="1">
+        <w:r>
+          <w:rPr>
+            <w:rStyle w:val="Hipervnculo"/>
+          </w:rPr>
+          <w:t>https://canro91.github.io/2020/11/02/UnitTestingTips/</w:t>
+        </w:r>
+      </w:hyperlink>
+    </w:p>
+    <w:p>
+      <w:hyperlink r:id="rId27" w:history="1">
+        <w:r>
+          <w:rPr>
+            <w:rStyle w:val="Hipervnculo"/>
+          </w:rPr>
+          <w:t>https://canro91.github.io/assets/posts/2021-08-30-UnitTesting/UnitTesting101.pdf</w:t>
+        </w:r>
+      </w:hyperlink>
+    </w:p>
+    <w:p>
+      <w:bookmarkStart w:id="54" w:name="_GoBack"/>
+      <w:bookmarkEnd w:id="54"/>
+    </w:p>
+    <w:p/>
+    <w:p>
+      <w:r>
+        <w:t xml:space="preserve">Para el apartado de arquitectura de software se agregan </w:t>
+      </w:r>
+      <w:r>
+        <w:t>ciertas referencias que fueron revisadas.</w:t>
+      </w:r>
+    </w:p>
+    <w:p/>
+    <w:p>
+      <w:hyperlink r:id="rId28" w:history="1">
+        <w:r>
+          <w:rPr>
+            <w:rStyle w:val="Hipervnculo"/>
+          </w:rPr>
+          <w:t>https://docs.microsoft.com/en-us/dotnet/architecture/microservices/microservice-ddd-cqrs-patterns/ddd-oriented-microservice</w:t>
+        </w:r>
+      </w:hyperlink>
+    </w:p>
+    <w:p/>
+    <w:p>
+      <w:hyperlink r:id="rId29" w:history="1">
+        <w:r>
+          <w:rPr>
+            <w:rStyle w:val="Hipervnculo"/>
+          </w:rPr>
+          <w:t>https://blog.jacobsdata.com/2020/02/19/a-brief-intro-to-clean-architecture-clean-ddd-and-cqrs</w:t>
+        </w:r>
+      </w:hyperlink>
+    </w:p>
+    <w:p>
+      <w:hyperlink r:id="rId30" w:history="1">
+        <w:r>
+          <w:rPr>
+            <w:rStyle w:val="Hipervnculo"/>
+          </w:rPr>
+          <w:t>https://fullstackmark.com/post/11/better-software-design-with-clean-architecture</w:t>
+        </w:r>
+      </w:hyperlink>
+    </w:p>
+    <w:p/>
+    <w:p>
+      <w:hyperlink r:id="rId31" w:history="1">
+        <w:r>
+          <w:rPr>
+            <w:rStyle w:val="Hipervnculo"/>
+          </w:rPr>
+          <w:t>https://www.ijcaonline.org/archives/volume177/number42/mohammed-2020-ijca-919923.pdf</w:t>
+        </w:r>
+      </w:hyperlink>
+    </w:p>
+    <w:p/>
+    <w:p>
+      <w:hyperlink r:id="rId32" w:history="1">
+        <w:r>
+          <w:rPr>
+            <w:rStyle w:val="Hipervnculo"/>
+          </w:rPr>
+          <w:t>https://devintxcontent.blob.core.windows.net/showcontent/Speaker%20Presentations%20Spring%202019/Clean%20Architecture%20with%20ASP.NET%20Core.pdf</w:t>
+        </w:r>
+      </w:hyperlink>
+    </w:p>
+    <w:p/>
+    <w:p>
+      <w:hyperlink r:id="rId33" w:history="1">
+        <w:r>
+          <w:rPr>
+            <w:rStyle w:val="Hipervnculo"/>
+          </w:rPr>
+          <w:t>https://docs.microsoft.com/en-us/dotnet/architecture/microservices/microservice-ddd-cqrs-patterns/microservice-domain-model</w:t>
+        </w:r>
+      </w:hyperlink>
+    </w:p>
     <w:p/>
     <w:p/>
     <w:sectPr>
@@ -12905,17 +13082,6 @@
 </file>
 
 <file path=customXml/item1.xml><?xml version="1.0" encoding="utf-8"?>
-<p:properties xmlns:p="http://schemas.microsoft.com/office/2006/metadata/properties" xmlns:xsi="http://www.w3.org/2001/XMLSchema-instance" xmlns:pc="http://schemas.microsoft.com/office/infopath/2007/PartnerControls">
-  <documentManagement>
-    <lcf76f155ced4ddcb4097134ff3c332f xmlns="1cf5af2c-8113-4bdd-a1ee-dfb1a6e837b4">
-      <Terms xmlns="http://schemas.microsoft.com/office/infopath/2007/PartnerControls"/>
-    </lcf76f155ced4ddcb4097134ff3c332f>
-    <TaxCatchAll xmlns="e97e9979-510e-4255-b603-1961139aecd4" xsi:nil="true"/>
-  </documentManagement>
-</p:properties>
-</file>
-
-<file path=customXml/item2.xml><?xml version="1.0" encoding="utf-8"?>
 <ct:contentTypeSchema xmlns:ct="http://schemas.microsoft.com/office/2006/metadata/contentType" xmlns:ma="http://schemas.microsoft.com/office/2006/metadata/properties/metaAttributes" ct:_="" ma:_="" ma:contentTypeName="Documento" ma:contentTypeID="0x01010049AB42FA2FAA5E4B9AE16D50B29CA49D" ma:contentTypeVersion="14" ma:contentTypeDescription="Crear nuevo documento." ma:contentTypeScope="" ma:versionID="01555d4961c214c195ca8aa9075fa861">
   <xsd:schema xmlns:xsd="http://www.w3.org/2001/XMLSchema" xmlns:xs="http://www.w3.org/2001/XMLSchema" xmlns:p="http://schemas.microsoft.com/office/2006/metadata/properties" xmlns:ns2="1cf5af2c-8113-4bdd-a1ee-dfb1a6e837b4" xmlns:ns3="e97e9979-510e-4255-b603-1961139aecd4" targetNamespace="http://schemas.microsoft.com/office/2006/metadata/properties" ma:root="true" ma:fieldsID="6de98166ae9f2a9f40586b9520fd9582" ns2:_="" ns3:_="">
     <xsd:import namespace="1cf5af2c-8113-4bdd-a1ee-dfb1a6e837b4"/>
@@ -13144,6 +13310,17 @@
 </ct:contentTypeSchema>
 </file>
 
+<file path=customXml/item2.xml><?xml version="1.0" encoding="utf-8"?>
+<p:properties xmlns:p="http://schemas.microsoft.com/office/2006/metadata/properties" xmlns:xsi="http://www.w3.org/2001/XMLSchema-instance" xmlns:pc="http://schemas.microsoft.com/office/infopath/2007/PartnerControls">
+  <documentManagement>
+    <lcf76f155ced4ddcb4097134ff3c332f xmlns="1cf5af2c-8113-4bdd-a1ee-dfb1a6e837b4">
+      <Terms xmlns="http://schemas.microsoft.com/office/infopath/2007/PartnerControls"/>
+    </lcf76f155ced4ddcb4097134ff3c332f>
+    <TaxCatchAll xmlns="e97e9979-510e-4255-b603-1961139aecd4" xsi:nil="true"/>
+  </documentManagement>
+</p:properties>
+</file>
+
 <file path=customXml/item3.xml><?xml version="1.0" encoding="utf-8"?>
 <?mso-contentType ?>
 <FormTemplates xmlns="http://schemas.microsoft.com/sharepoint/v3/contenttype/forms">
@@ -13158,17 +13335,6 @@
 </file>
 
 <file path=customXml/itemProps1.xml><?xml version="1.0" encoding="utf-8"?>
-<ds:datastoreItem xmlns:ds="http://schemas.openxmlformats.org/officeDocument/2006/customXml" ds:itemID="{78A9C4E9-52D0-48DA-8424-060CA9862CC3}">
-  <ds:schemaRefs>
-    <ds:schemaRef ds:uri="http://schemas.microsoft.com/office/2006/metadata/properties"/>
-    <ds:schemaRef ds:uri="http://schemas.microsoft.com/office/infopath/2007/PartnerControls"/>
-    <ds:schemaRef ds:uri="1cf5af2c-8113-4bdd-a1ee-dfb1a6e837b4"/>
-    <ds:schemaRef ds:uri="e97e9979-510e-4255-b603-1961139aecd4"/>
-  </ds:schemaRefs>
-</ds:datastoreItem>
-</file>
-
-<file path=customXml/itemProps2.xml><?xml version="1.0" encoding="utf-8"?>
 <ds:datastoreItem xmlns:ds="http://schemas.openxmlformats.org/officeDocument/2006/customXml" ds:itemID="{D77C863D-C26F-41BA-A830-AD5D452ECAE4}">
   <ds:schemaRefs>
     <ds:schemaRef ds:uri="http://schemas.microsoft.com/office/2006/metadata/contentType"/>
@@ -13187,6 +13353,17 @@
 </ds:datastoreItem>
 </file>
 
+<file path=customXml/itemProps2.xml><?xml version="1.0" encoding="utf-8"?>
+<ds:datastoreItem xmlns:ds="http://schemas.openxmlformats.org/officeDocument/2006/customXml" ds:itemID="{78A9C4E9-52D0-48DA-8424-060CA9862CC3}">
+  <ds:schemaRefs>
+    <ds:schemaRef ds:uri="http://schemas.microsoft.com/office/2006/metadata/properties"/>
+    <ds:schemaRef ds:uri="http://schemas.microsoft.com/office/infopath/2007/PartnerControls"/>
+    <ds:schemaRef ds:uri="1cf5af2c-8113-4bdd-a1ee-dfb1a6e837b4"/>
+    <ds:schemaRef ds:uri="e97e9979-510e-4255-b603-1961139aecd4"/>
+  </ds:schemaRefs>
+</ds:datastoreItem>
+</file>
+
 <file path=customXml/itemProps3.xml><?xml version="1.0" encoding="utf-8"?>
 <ds:datastoreItem xmlns:ds="http://schemas.openxmlformats.org/officeDocument/2006/customXml" ds:itemID="{2C6D9D20-70EB-4333-A752-D9B56C92780A}">
   <ds:schemaRefs>
@@ -13196,7 +13373,7 @@
 </file>
 
 <file path=customXml/itemProps4.xml><?xml version="1.0" encoding="utf-8"?>
-<ds:datastoreItem xmlns:ds="http://schemas.openxmlformats.org/officeDocument/2006/customXml" ds:itemID="{44AF7CC1-9198-4602-B755-5B7356AE39E6}">
+<ds:datastoreItem xmlns:ds="http://schemas.openxmlformats.org/officeDocument/2006/customXml" ds:itemID="{E3DB8763-3EC1-463B-9A1F-E2321CD984E9}">
   <ds:schemaRefs>
     <ds:schemaRef ds:uri="http://schemas.openxmlformats.org/officeDocument/2006/bibliography"/>
   </ds:schemaRefs>

</xml_diff>